<commit_message>
Final commit for M1 Assignment
</commit_message>
<xml_diff>
--- a/module-1/luttrell_Mod1_Assignment.docx
+++ b/module-1/luttrell_Mod1_Assignment.docx
@@ -31,6 +31,9 @@
         <w:ind w:left="1080"/>
       </w:pPr>
       <w:r>
+        <w:rPr>
+          <w:noProof/>
+        </w:rPr>
         <w:drawing>
           <wp:inline distT="0" distB="0" distL="0" distR="0" wp14:anchorId="66DF4F6E" wp14:editId="66D6A714">
             <wp:extent cx="5591955" cy="3762900"/>
@@ -73,14 +76,12 @@
         <w:ind w:left="1080"/>
       </w:pPr>
       <w:r>
-        <w:rPr>
-          <w:noProof/>
-        </w:rPr>
+        <w:lastRenderedPageBreak/>
         <w:drawing>
-          <wp:inline distT="0" distB="0" distL="0" distR="0" wp14:anchorId="6D558E85" wp14:editId="6F8430EB">
-            <wp:extent cx="5943600" cy="2827655"/>
+          <wp:inline distT="0" distB="0" distL="0" distR="0" wp14:anchorId="2045C811" wp14:editId="0C26F6E5">
+            <wp:extent cx="5943600" cy="6287135"/>
             <wp:effectExtent l="0" t="0" r="0" b="0"/>
-            <wp:docPr id="568487162" name="Picture 1" descr="A screenshot of a computer&#10;&#10;AI-generated content may be incorrect."/>
+            <wp:docPr id="2045679673" name="Picture 1" descr="A screenshot of a computer&#10;&#10;AI-generated content may be incorrect."/>
             <wp:cNvGraphicFramePr>
               <a:graphicFrameLocks xmlns:a="http://schemas.openxmlformats.org/drawingml/2006/main" noChangeAspect="1"/>
             </wp:cNvGraphicFramePr>
@@ -88,7 +89,7 @@
               <a:graphicData uri="http://schemas.openxmlformats.org/drawingml/2006/picture">
                 <pic:pic xmlns:pic="http://schemas.openxmlformats.org/drawingml/2006/picture">
                   <pic:nvPicPr>
-                    <pic:cNvPr id="568487162" name="Picture 1" descr="A screenshot of a computer&#10;&#10;AI-generated content may be incorrect."/>
+                    <pic:cNvPr id="2045679673" name="Picture 1" descr="A screenshot of a computer&#10;&#10;AI-generated content may be incorrect."/>
                     <pic:cNvPicPr/>
                   </pic:nvPicPr>
                   <pic:blipFill>
@@ -100,7 +101,7 @@
                   <pic:spPr>
                     <a:xfrm>
                       <a:off x="0" y="0"/>
-                      <a:ext cx="5943600" cy="2827655"/>
+                      <a:ext cx="5943600" cy="6287135"/>
                     </a:xfrm>
                     <a:prstGeom prst="rect">
                       <a:avLst/>
@@ -122,9 +123,19 @@
       <w:pPr>
         <w:ind w:left="1080"/>
       </w:pPr>
-      <w:r>
-        <w:t>https://github.com/Aquinastine/csd-325/tree/main/module-1</w:t>
-      </w:r>
+      <w:hyperlink r:id="rId7" w:history="1">
+        <w:r>
+          <w:rPr>
+            <w:rStyle w:val="Hyperlink"/>
+          </w:rPr>
+          <w:t>https://github.com/Aquinastine/csd-402/tree/main/module-1</w:t>
+        </w:r>
+      </w:hyperlink>
+    </w:p>
+    <w:p>
+      <w:pPr>
+        <w:ind w:left="1080"/>
+      </w:pPr>
     </w:p>
     <w:sectPr>
       <w:pgSz w:w="12240" w:h="15840"/>

</xml_diff>